<commit_message>
Additional modifications to literature review outline
</commit_message>
<xml_diff>
--- a/LiteratureReview/POLS6330_2020_Spring_Townes_LitReview_Outline_v01_Revised.docx
+++ b/LiteratureReview/POLS6330_2020_Spring_Townes_LitReview_Outline_v01_Revised.docx
@@ -123,6 +123,19 @@
           <w:ilvl w:val="1"/>
           <w:numId w:val="3"/>
         </w:numPr>
+        <w:spacing w:line="276" w:lineRule="auto"/>
+      </w:pPr>
+      <w:r>
+        <w:t>Motivations for studying the role of development stage in university technology transfer.</w:t>
+      </w:r>
+    </w:p>
+    <w:p>
+      <w:pPr>
+        <w:pStyle w:val="ListParagraph"/>
+        <w:numPr>
+          <w:ilvl w:val="1"/>
+          <w:numId w:val="3"/>
+        </w:numPr>
         <w:spacing w:after="60"/>
         <w:contextualSpacing w:val="0"/>
       </w:pPr>
@@ -244,14 +257,143 @@
         <w:contextualSpacing w:val="0"/>
       </w:pPr>
       <w:r>
-        <w:t>Conceptual approach for</w:t>
+        <w:t>A</w:t>
+      </w:r>
+      <w:r>
+        <w:t>pproach for</w:t>
       </w:r>
       <w:r>
         <w:t xml:space="preserve"> studying</w:t>
       </w:r>
       <w:r>
+        <w:t xml:space="preserve"> the role</w:t>
+      </w:r>
+      <w:r>
         <w:t xml:space="preserve"> development stage in university technology transfer</w:t>
       </w:r>
+      <w:r>
+        <w:t>.</w:t>
+      </w:r>
+    </w:p>
+    <w:p>
+      <w:pPr>
+        <w:pStyle w:val="ListParagraph"/>
+        <w:numPr>
+          <w:ilvl w:val="2"/>
+          <w:numId w:val="3"/>
+        </w:numPr>
+        <w:spacing w:after="60"/>
+        <w:contextualSpacing w:val="0"/>
+      </w:pPr>
+      <w:r>
+        <w:t>Why the primary nature of the research topic can be viewed as an issue of impure public goods, market failure, and organizational decision making.</w:t>
+      </w:r>
+    </w:p>
+    <w:p>
+      <w:pPr>
+        <w:pStyle w:val="ListParagraph"/>
+        <w:numPr>
+          <w:ilvl w:val="3"/>
+          <w:numId w:val="3"/>
+        </w:numPr>
+        <w:spacing w:after="60"/>
+        <w:contextualSpacing w:val="0"/>
+      </w:pPr>
+      <w:r>
+        <w:t>Why technology can be viewed as a good whose consumption is non-rival good but has the potential for exclusion.</w:t>
+      </w:r>
+    </w:p>
+    <w:p>
+      <w:pPr>
+        <w:pStyle w:val="ListParagraph"/>
+        <w:numPr>
+          <w:ilvl w:val="3"/>
+          <w:numId w:val="3"/>
+        </w:numPr>
+        <w:spacing w:after="60"/>
+        <w:contextualSpacing w:val="0"/>
+      </w:pPr>
+      <w:r>
+        <w:t>Why technology transfer can be viewed as an individual and group activity within an organization intended to accomplish a goal.</w:t>
+      </w:r>
+    </w:p>
+    <w:p>
+      <w:pPr>
+        <w:pStyle w:val="ListParagraph"/>
+        <w:numPr>
+          <w:ilvl w:val="3"/>
+          <w:numId w:val="3"/>
+        </w:numPr>
+        <w:spacing w:after="60"/>
+        <w:contextualSpacing w:val="0"/>
+      </w:pPr>
+      <w:r>
+        <w:t>Why technology transfer can be viewed as primarily an exercise in organizational decision making.</w:t>
+      </w:r>
+    </w:p>
+    <w:p>
+      <w:pPr>
+        <w:pStyle w:val="ListParagraph"/>
+        <w:numPr>
+          <w:ilvl w:val="2"/>
+          <w:numId w:val="3"/>
+        </w:numPr>
+        <w:spacing w:after="60"/>
+        <w:contextualSpacing w:val="0"/>
+      </w:pPr>
+      <w:r>
+        <w:t>The perspectives through which the research topic will be analyzed.</w:t>
+      </w:r>
+    </w:p>
+    <w:p>
+      <w:pPr>
+        <w:pStyle w:val="ListParagraph"/>
+        <w:numPr>
+          <w:ilvl w:val="3"/>
+          <w:numId w:val="3"/>
+        </w:numPr>
+        <w:spacing w:after="60"/>
+        <w:contextualSpacing w:val="0"/>
+      </w:pPr>
+      <w:r>
+        <w:t>Public sector economics to understand why government involvement and intervention is necessary in the market for university-created technology.</w:t>
+      </w:r>
+    </w:p>
+    <w:p>
+      <w:pPr>
+        <w:pStyle w:val="ListParagraph"/>
+        <w:numPr>
+          <w:ilvl w:val="3"/>
+          <w:numId w:val="3"/>
+        </w:numPr>
+        <w:spacing w:after="60"/>
+        <w:contextualSpacing w:val="0"/>
+      </w:pPr>
+      <w:r>
+        <w:t>Organization theory and behavior to understand technology transfer as an organization activity.</w:t>
+      </w:r>
+    </w:p>
+    <w:p>
+      <w:pPr>
+        <w:pStyle w:val="ListParagraph"/>
+        <w:numPr>
+          <w:ilvl w:val="3"/>
+          <w:numId w:val="3"/>
+        </w:numPr>
+        <w:spacing w:after="60"/>
+        <w:contextualSpacing w:val="0"/>
+      </w:pPr>
+      <w:r>
+        <w:t xml:space="preserve">Descriptive decision theory to understand how organizations </w:t>
+      </w:r>
+      <w:proofErr w:type="gramStart"/>
+      <w:r>
+        <w:t>actually make</w:t>
+      </w:r>
+      <w:proofErr w:type="gramEnd"/>
+      <w:r>
+        <w:t xml:space="preserve"> decisions to acquire university-created technology.</w:t>
+      </w:r>
     </w:p>
     <w:p>
       <w:pPr>
@@ -264,571 +406,532 @@
         <w:contextualSpacing w:val="0"/>
       </w:pPr>
       <w:r>
-        <w:t>The disciplines from which the theoretical and conceptual framework will be drawn</w:t>
-      </w:r>
-      <w:r>
-        <w:t>.</w:t>
-      </w:r>
-    </w:p>
-    <w:p>
-      <w:pPr>
-        <w:pStyle w:val="ListParagraph"/>
-        <w:numPr>
-          <w:ilvl w:val="2"/>
-          <w:numId w:val="3"/>
-        </w:numPr>
-        <w:spacing w:after="60"/>
-        <w:contextualSpacing w:val="0"/>
-      </w:pPr>
-      <w:r>
-        <w:t>Why the primary nature of the research topic can be viewed as an issue of organizational decision making and market failure.</w:t>
-      </w:r>
-    </w:p>
-    <w:p>
-      <w:pPr>
-        <w:pStyle w:val="ListParagraph"/>
-        <w:numPr>
-          <w:ilvl w:val="2"/>
-          <w:numId w:val="3"/>
-        </w:numPr>
-        <w:spacing w:after="60"/>
-        <w:contextualSpacing w:val="0"/>
-      </w:pPr>
-      <w:r>
-        <w:t>The prism through which the research topic will be analyzed.</w:t>
-      </w:r>
-    </w:p>
-    <w:p>
-      <w:pPr>
-        <w:pStyle w:val="ListParagraph"/>
-        <w:numPr>
-          <w:ilvl w:val="3"/>
-          <w:numId w:val="3"/>
-        </w:numPr>
-        <w:spacing w:after="60"/>
-        <w:contextualSpacing w:val="0"/>
-      </w:pPr>
-      <w:r>
-        <w:t>Organization theory and behavior</w:t>
-      </w:r>
-    </w:p>
-    <w:p>
-      <w:pPr>
-        <w:pStyle w:val="ListParagraph"/>
-        <w:numPr>
-          <w:ilvl w:val="3"/>
-          <w:numId w:val="3"/>
-        </w:numPr>
-        <w:spacing w:after="60"/>
-        <w:contextualSpacing w:val="0"/>
-      </w:pPr>
-      <w:r>
-        <w:t>Decision theory</w:t>
-      </w:r>
-    </w:p>
-    <w:p>
-      <w:pPr>
-        <w:pStyle w:val="ListParagraph"/>
-        <w:numPr>
-          <w:ilvl w:val="3"/>
-          <w:numId w:val="3"/>
-        </w:numPr>
-        <w:spacing w:after="60"/>
-        <w:contextualSpacing w:val="0"/>
-      </w:pPr>
-      <w:r>
-        <w:t xml:space="preserve">Public sector </w:t>
-      </w:r>
-      <w:r>
-        <w:t>e</w:t>
-      </w:r>
-      <w:r>
-        <w:t>conomics</w:t>
-      </w:r>
-    </w:p>
-    <w:p>
-      <w:pPr>
-        <w:pStyle w:val="ListParagraph"/>
-        <w:numPr>
-          <w:ilvl w:val="1"/>
-          <w:numId w:val="3"/>
-        </w:numPr>
-        <w:spacing w:after="60"/>
-        <w:contextualSpacing w:val="0"/>
-      </w:pPr>
-      <w:r>
         <w:t>Structure</w:t>
       </w:r>
       <w:r>
         <w:t xml:space="preserve"> of the literature review</w:t>
-      </w:r>
-    </w:p>
-    <w:p>
-      <w:pPr>
-        <w:pStyle w:val="ListParagraph"/>
-        <w:numPr>
-          <w:ilvl w:val="0"/>
-          <w:numId w:val="3"/>
-        </w:numPr>
-        <w:spacing w:after="60"/>
-        <w:contextualSpacing w:val="0"/>
-      </w:pPr>
-      <w:r>
-        <w:t>Literature related to d</w:t>
-      </w:r>
-      <w:r>
-        <w:t>efining technology</w:t>
-      </w:r>
-      <w:r>
-        <w:t>.</w:t>
-      </w:r>
-    </w:p>
-    <w:p>
-      <w:pPr>
-        <w:pStyle w:val="ListParagraph"/>
-        <w:numPr>
-          <w:ilvl w:val="0"/>
-          <w:numId w:val="3"/>
-        </w:numPr>
-        <w:spacing w:after="60"/>
-        <w:contextualSpacing w:val="0"/>
-      </w:pPr>
-      <w:r>
-        <w:t>Literature related to d</w:t>
-      </w:r>
-      <w:r>
-        <w:t>efining</w:t>
-      </w:r>
-      <w:r>
-        <w:t xml:space="preserve"> </w:t>
-      </w:r>
-      <w:r>
-        <w:t>technology transfer</w:t>
-      </w:r>
-      <w:r>
-        <w:t>.</w:t>
-      </w:r>
-    </w:p>
-    <w:p>
-      <w:pPr>
-        <w:pStyle w:val="ListParagraph"/>
-        <w:numPr>
-          <w:ilvl w:val="1"/>
-          <w:numId w:val="3"/>
-        </w:numPr>
-        <w:spacing w:after="60"/>
-        <w:contextualSpacing w:val="0"/>
-      </w:pPr>
-      <w:r>
-        <w:t>Literature related to technology transfer taxonomy</w:t>
-      </w:r>
-      <w:r>
-        <w:t>.</w:t>
-      </w:r>
-    </w:p>
-    <w:p>
-      <w:pPr>
-        <w:pStyle w:val="ListParagraph"/>
-        <w:numPr>
-          <w:ilvl w:val="1"/>
-          <w:numId w:val="3"/>
-        </w:numPr>
-        <w:spacing w:after="60"/>
-        <w:contextualSpacing w:val="0"/>
-      </w:pPr>
-      <w:r>
-        <w:t>Literature related to d</w:t>
-      </w:r>
-      <w:r>
-        <w:t>efining university technology transfer</w:t>
-      </w:r>
-      <w:r>
-        <w:t>.</w:t>
-      </w:r>
-    </w:p>
-    <w:p>
-      <w:pPr>
-        <w:pStyle w:val="ListParagraph"/>
-        <w:numPr>
-          <w:ilvl w:val="0"/>
-          <w:numId w:val="3"/>
-        </w:numPr>
-        <w:spacing w:after="60"/>
-        <w:contextualSpacing w:val="0"/>
-      </w:pPr>
-      <w:r>
-        <w:t>Literature related to the role of the federal government in university technology transfer.</w:t>
-      </w:r>
-    </w:p>
-    <w:p>
-      <w:pPr>
-        <w:pStyle w:val="ListParagraph"/>
-        <w:numPr>
-          <w:ilvl w:val="1"/>
-          <w:numId w:val="3"/>
-        </w:numPr>
-        <w:spacing w:after="60"/>
-        <w:contextualSpacing w:val="0"/>
-      </w:pPr>
-      <w:r>
-        <w:t>Literature related to the market for university-created technology.</w:t>
-      </w:r>
-    </w:p>
-    <w:p>
-      <w:pPr>
-        <w:pStyle w:val="ListParagraph"/>
-        <w:numPr>
-          <w:ilvl w:val="1"/>
-          <w:numId w:val="3"/>
-        </w:numPr>
-        <w:spacing w:after="60"/>
-        <w:contextualSpacing w:val="0"/>
-      </w:pPr>
-      <w:r>
-        <w:t>Literature related to market failure in university technology transfer.</w:t>
-      </w:r>
-    </w:p>
-    <w:p>
-      <w:pPr>
-        <w:pStyle w:val="ListParagraph"/>
-        <w:numPr>
-          <w:ilvl w:val="1"/>
-          <w:numId w:val="3"/>
-        </w:numPr>
-        <w:spacing w:after="60"/>
-        <w:contextualSpacing w:val="0"/>
-      </w:pPr>
-      <w:r>
-        <w:t>Literature related to federal government expenditures</w:t>
-      </w:r>
-      <w:r>
-        <w:t xml:space="preserve"> </w:t>
-      </w:r>
-      <w:r>
-        <w:t>associated with university technology transfer.</w:t>
-      </w:r>
-    </w:p>
-    <w:p>
-      <w:pPr>
-        <w:pStyle w:val="ListParagraph"/>
-        <w:numPr>
-          <w:ilvl w:val="0"/>
-          <w:numId w:val="3"/>
-        </w:numPr>
-        <w:spacing w:after="60"/>
-        <w:contextualSpacing w:val="0"/>
-      </w:pPr>
-      <w:r>
-        <w:t xml:space="preserve">Explanatory factors of </w:t>
-      </w:r>
-      <w:r>
-        <w:t xml:space="preserve">successful </w:t>
-      </w:r>
-      <w:r>
-        <w:t xml:space="preserve">university technology transfer </w:t>
-      </w:r>
-      <w:r>
-        <w:t>identified</w:t>
-      </w:r>
-      <w:r>
-        <w:t xml:space="preserve"> in the literature</w:t>
-      </w:r>
-      <w:r>
-        <w:t>.</w:t>
-      </w:r>
-    </w:p>
-    <w:p>
-      <w:pPr>
-        <w:pStyle w:val="ListParagraph"/>
-        <w:numPr>
-          <w:ilvl w:val="1"/>
-          <w:numId w:val="3"/>
-        </w:numPr>
-        <w:spacing w:after="60"/>
-        <w:contextualSpacing w:val="0"/>
-      </w:pPr>
-      <w:r>
-        <w:t>Approaches used to study university technology transfer found in the literature</w:t>
-      </w:r>
-      <w:r>
-        <w:t>.</w:t>
-      </w:r>
-    </w:p>
-    <w:p>
-      <w:pPr>
-        <w:pStyle w:val="ListParagraph"/>
-        <w:numPr>
-          <w:ilvl w:val="1"/>
-          <w:numId w:val="3"/>
-        </w:numPr>
-        <w:spacing w:after="60"/>
-        <w:contextualSpacing w:val="0"/>
-      </w:pPr>
-      <w:r>
-        <w:lastRenderedPageBreak/>
-        <w:t>E</w:t>
-      </w:r>
-      <w:r>
-        <w:t xml:space="preserve">xogenous </w:t>
-      </w:r>
-      <w:r>
-        <w:t>factors associated with successful</w:t>
-      </w:r>
-      <w:r>
-        <w:t xml:space="preserve"> </w:t>
-      </w:r>
-      <w:r>
-        <w:t>university technology transfer</w:t>
-      </w:r>
-      <w:r>
-        <w:t>.</w:t>
-      </w:r>
-    </w:p>
-    <w:p>
-      <w:pPr>
-        <w:pStyle w:val="ListParagraph"/>
-        <w:numPr>
-          <w:ilvl w:val="1"/>
-          <w:numId w:val="3"/>
-        </w:numPr>
-        <w:spacing w:after="60"/>
-        <w:contextualSpacing w:val="0"/>
-      </w:pPr>
-      <w:r>
-        <w:t>E</w:t>
-      </w:r>
-      <w:r>
-        <w:t xml:space="preserve">ndogenous </w:t>
-      </w:r>
-      <w:r>
-        <w:t>factors associated with</w:t>
-      </w:r>
-      <w:r>
-        <w:t xml:space="preserve"> </w:t>
-      </w:r>
-      <w:r>
-        <w:t>successful university technology transfer</w:t>
-      </w:r>
-      <w:r>
-        <w:t>.</w:t>
-      </w:r>
-    </w:p>
-    <w:p>
-      <w:pPr>
-        <w:pStyle w:val="ListParagraph"/>
-        <w:numPr>
-          <w:ilvl w:val="1"/>
-          <w:numId w:val="3"/>
-        </w:numPr>
-        <w:spacing w:after="60"/>
-        <w:contextualSpacing w:val="0"/>
-      </w:pPr>
-      <w:r>
-        <w:t>Gaps in the literature about explanatory factors</w:t>
-      </w:r>
-      <w:r>
-        <w:t xml:space="preserve"> associated with</w:t>
-      </w:r>
-      <w:r>
-        <w:t xml:space="preserve"> successful</w:t>
-      </w:r>
-      <w:r>
-        <w:t xml:space="preserve"> university technology transfer</w:t>
-      </w:r>
-      <w:r>
-        <w:t>.</w:t>
-      </w:r>
-    </w:p>
-    <w:p>
-      <w:pPr>
-        <w:pStyle w:val="ListParagraph"/>
-        <w:numPr>
-          <w:ilvl w:val="0"/>
-          <w:numId w:val="3"/>
-        </w:numPr>
-        <w:spacing w:after="60"/>
-        <w:contextualSpacing w:val="0"/>
-      </w:pPr>
-      <w:r>
-        <w:t>Literature related to organization decision making about acquiring university-created technology.</w:t>
-      </w:r>
-    </w:p>
-    <w:p>
-      <w:pPr>
-        <w:pStyle w:val="ListParagraph"/>
-        <w:numPr>
-          <w:ilvl w:val="0"/>
-          <w:numId w:val="3"/>
-        </w:numPr>
-        <w:spacing w:after="60"/>
-        <w:contextualSpacing w:val="0"/>
-      </w:pPr>
-      <w:r>
-        <w:t>Literature related</w:t>
-      </w:r>
-      <w:r>
-        <w:t xml:space="preserve"> t</w:t>
-      </w:r>
-      <w:r>
-        <w:t>he role of development stage in</w:t>
-      </w:r>
-      <w:r>
-        <w:t xml:space="preserve"> university</w:t>
-      </w:r>
-      <w:r>
-        <w:t xml:space="preserve"> technology transfer</w:t>
-      </w:r>
-    </w:p>
-    <w:p>
-      <w:pPr>
-        <w:pStyle w:val="ListParagraph"/>
-        <w:numPr>
-          <w:ilvl w:val="1"/>
-          <w:numId w:val="3"/>
-        </w:numPr>
-        <w:spacing w:after="60"/>
-        <w:contextualSpacing w:val="0"/>
-      </w:pPr>
-      <w:r>
-        <w:t>Literature related to measuring the development stage of university developed technology</w:t>
-      </w:r>
-    </w:p>
-    <w:p>
-      <w:pPr>
-        <w:pStyle w:val="ListParagraph"/>
-        <w:numPr>
-          <w:ilvl w:val="1"/>
-          <w:numId w:val="3"/>
-        </w:numPr>
-        <w:spacing w:after="60"/>
-        <w:contextualSpacing w:val="0"/>
-      </w:pPr>
-      <w:r>
-        <w:t>Literature</w:t>
-      </w:r>
-      <w:r>
-        <w:t xml:space="preserve"> that directly examine development stage</w:t>
-      </w:r>
-      <w:r>
-        <w:t xml:space="preserve"> in university technology transfer</w:t>
-      </w:r>
-    </w:p>
-    <w:p>
-      <w:pPr>
-        <w:pStyle w:val="ListParagraph"/>
-        <w:numPr>
-          <w:ilvl w:val="1"/>
-          <w:numId w:val="3"/>
-        </w:numPr>
-        <w:spacing w:after="60"/>
-        <w:contextualSpacing w:val="0"/>
-      </w:pPr>
-      <w:r>
-        <w:t>Literature</w:t>
-      </w:r>
-      <w:r>
-        <w:t xml:space="preserve"> about the “Valley of Death”</w:t>
-      </w:r>
-      <w:r>
-        <w:t xml:space="preserve"> in technology commercialization</w:t>
-      </w:r>
-    </w:p>
-    <w:p>
-      <w:pPr>
-        <w:pStyle w:val="ListParagraph"/>
-        <w:numPr>
-          <w:ilvl w:val="0"/>
-          <w:numId w:val="3"/>
-        </w:numPr>
-        <w:spacing w:after="60"/>
-        <w:contextualSpacing w:val="0"/>
-      </w:pPr>
-      <w:r>
-        <w:t xml:space="preserve">Literature related to </w:t>
-      </w:r>
-      <w:r>
-        <w:t>f</w:t>
-      </w:r>
-      <w:r>
-        <w:t xml:space="preserve">ederal </w:t>
-      </w:r>
-      <w:r>
-        <w:t>policy</w:t>
-      </w:r>
-      <w:r>
-        <w:t xml:space="preserve"> </w:t>
-      </w:r>
-      <w:r>
-        <w:t>regarding university technology transfer</w:t>
-      </w:r>
-    </w:p>
-    <w:p>
-      <w:pPr>
-        <w:pStyle w:val="ListParagraph"/>
-        <w:numPr>
-          <w:ilvl w:val="1"/>
-          <w:numId w:val="3"/>
-        </w:numPr>
-        <w:spacing w:after="60"/>
-        <w:contextualSpacing w:val="0"/>
-      </w:pPr>
-      <w:r>
-        <w:t>Literature about f</w:t>
-      </w:r>
-      <w:r>
-        <w:t>ederal t</w:t>
-      </w:r>
-      <w:r>
-        <w:t>echnology transfer objectives</w:t>
-      </w:r>
-      <w:r>
-        <w:t>.</w:t>
-      </w:r>
-    </w:p>
-    <w:p>
-      <w:pPr>
-        <w:pStyle w:val="ListParagraph"/>
-        <w:numPr>
-          <w:ilvl w:val="1"/>
-          <w:numId w:val="3"/>
-        </w:numPr>
-        <w:spacing w:after="60"/>
-        <w:contextualSpacing w:val="0"/>
-      </w:pPr>
-      <w:r>
-        <w:t>Literature about m</w:t>
-      </w:r>
-      <w:r>
-        <w:t>ajor technology transfer legislation</w:t>
-      </w:r>
-      <w:r>
-        <w:t>.</w:t>
-      </w:r>
-    </w:p>
-    <w:p>
-      <w:pPr>
-        <w:pStyle w:val="ListParagraph"/>
-        <w:numPr>
-          <w:ilvl w:val="1"/>
-          <w:numId w:val="3"/>
-        </w:numPr>
-        <w:spacing w:after="60"/>
-        <w:contextualSpacing w:val="0"/>
-      </w:pPr>
-      <w:r>
-        <w:t>Literature about m</w:t>
-      </w:r>
-      <w:r>
-        <w:t>ajor t</w:t>
-      </w:r>
-      <w:r>
-        <w:t>echnology transfer activities</w:t>
       </w:r>
       <w:r>
         <w:t>.</w:t>
       </w:r>
       <w:bookmarkStart w:id="0" w:name="_GoBack"/>
       <w:bookmarkEnd w:id="0"/>
+    </w:p>
+    <w:p>
+      <w:pPr>
+        <w:pStyle w:val="ListParagraph"/>
+        <w:numPr>
+          <w:ilvl w:val="0"/>
+          <w:numId w:val="3"/>
+        </w:numPr>
+        <w:spacing w:after="60"/>
+        <w:contextualSpacing w:val="0"/>
+      </w:pPr>
+      <w:r>
+        <w:t>Literature related to d</w:t>
+      </w:r>
+      <w:r>
+        <w:t>efining technology</w:t>
+      </w:r>
+      <w:r>
+        <w:t>.</w:t>
+      </w:r>
+    </w:p>
+    <w:p>
+      <w:pPr>
+        <w:pStyle w:val="ListParagraph"/>
+        <w:numPr>
+          <w:ilvl w:val="0"/>
+          <w:numId w:val="3"/>
+        </w:numPr>
+        <w:spacing w:after="60"/>
+        <w:contextualSpacing w:val="0"/>
+      </w:pPr>
+      <w:r>
+        <w:t>Literature related to d</w:t>
+      </w:r>
+      <w:r>
+        <w:t>efining</w:t>
+      </w:r>
+      <w:r>
+        <w:t xml:space="preserve"> </w:t>
+      </w:r>
+      <w:r>
+        <w:t>technology transfer</w:t>
+      </w:r>
+      <w:r>
+        <w:t>.</w:t>
+      </w:r>
+    </w:p>
+    <w:p>
+      <w:pPr>
+        <w:pStyle w:val="ListParagraph"/>
+        <w:numPr>
+          <w:ilvl w:val="1"/>
+          <w:numId w:val="3"/>
+        </w:numPr>
+        <w:spacing w:after="60"/>
+        <w:contextualSpacing w:val="0"/>
+      </w:pPr>
+      <w:r>
+        <w:t>Literature related to technology transfer taxonomy</w:t>
+      </w:r>
+      <w:r>
+        <w:t>.</w:t>
+      </w:r>
+    </w:p>
+    <w:p>
+      <w:pPr>
+        <w:pStyle w:val="ListParagraph"/>
+        <w:numPr>
+          <w:ilvl w:val="1"/>
+          <w:numId w:val="3"/>
+        </w:numPr>
+        <w:spacing w:after="60"/>
+        <w:contextualSpacing w:val="0"/>
+      </w:pPr>
+      <w:r>
+        <w:lastRenderedPageBreak/>
+        <w:t>Literature related to d</w:t>
+      </w:r>
+      <w:r>
+        <w:t>efining university technology transfer</w:t>
+      </w:r>
+      <w:r>
+        <w:t>.</w:t>
+      </w:r>
+    </w:p>
+    <w:p>
+      <w:pPr>
+        <w:pStyle w:val="ListParagraph"/>
+        <w:numPr>
+          <w:ilvl w:val="0"/>
+          <w:numId w:val="3"/>
+        </w:numPr>
+        <w:spacing w:after="60"/>
+        <w:contextualSpacing w:val="0"/>
+      </w:pPr>
+      <w:r>
+        <w:t>Literature related to the role of the federal government in university technology transfer.</w:t>
+      </w:r>
+    </w:p>
+    <w:p>
+      <w:pPr>
+        <w:pStyle w:val="ListParagraph"/>
+        <w:numPr>
+          <w:ilvl w:val="1"/>
+          <w:numId w:val="3"/>
+        </w:numPr>
+        <w:spacing w:after="60"/>
+        <w:contextualSpacing w:val="0"/>
+      </w:pPr>
+      <w:r>
+        <w:t xml:space="preserve">Literature related to </w:t>
+      </w:r>
+      <w:r>
+        <w:t xml:space="preserve">understanding </w:t>
+      </w:r>
+      <w:r>
+        <w:t>the market for university-created technology.</w:t>
+      </w:r>
+    </w:p>
+    <w:p>
+      <w:pPr>
+        <w:pStyle w:val="ListParagraph"/>
+        <w:numPr>
+          <w:ilvl w:val="1"/>
+          <w:numId w:val="3"/>
+        </w:numPr>
+        <w:spacing w:after="60"/>
+        <w:contextualSpacing w:val="0"/>
+      </w:pPr>
+      <w:r>
+        <w:t xml:space="preserve">Literature related to </w:t>
+      </w:r>
+      <w:r>
+        <w:t xml:space="preserve">examining </w:t>
+      </w:r>
+      <w:r>
+        <w:t>market failure in university technology transfer.</w:t>
+      </w:r>
+    </w:p>
+    <w:p>
+      <w:pPr>
+        <w:pStyle w:val="ListParagraph"/>
+        <w:numPr>
+          <w:ilvl w:val="0"/>
+          <w:numId w:val="3"/>
+        </w:numPr>
+        <w:spacing w:after="60"/>
+        <w:contextualSpacing w:val="0"/>
+      </w:pPr>
+      <w:r>
+        <w:t xml:space="preserve">Explanatory factors of </w:t>
+      </w:r>
+      <w:r>
+        <w:t xml:space="preserve">successful </w:t>
+      </w:r>
+      <w:r>
+        <w:t xml:space="preserve">university technology transfer </w:t>
+      </w:r>
+      <w:r>
+        <w:t>identified</w:t>
+      </w:r>
+      <w:r>
+        <w:t xml:space="preserve"> in the literature</w:t>
+      </w:r>
+      <w:r>
+        <w:t>.</w:t>
+      </w:r>
+    </w:p>
+    <w:p>
+      <w:pPr>
+        <w:pStyle w:val="ListParagraph"/>
+        <w:numPr>
+          <w:ilvl w:val="1"/>
+          <w:numId w:val="3"/>
+        </w:numPr>
+        <w:spacing w:after="60"/>
+        <w:contextualSpacing w:val="0"/>
+      </w:pPr>
+      <w:r>
+        <w:t>Approaches used to study university technology transfer found in the literature</w:t>
+      </w:r>
+      <w:r>
+        <w:t>.</w:t>
+      </w:r>
+    </w:p>
+    <w:p>
+      <w:pPr>
+        <w:pStyle w:val="ListParagraph"/>
+        <w:numPr>
+          <w:ilvl w:val="1"/>
+          <w:numId w:val="3"/>
+        </w:numPr>
+        <w:spacing w:after="60"/>
+        <w:contextualSpacing w:val="0"/>
+      </w:pPr>
+      <w:r>
+        <w:t>E</w:t>
+      </w:r>
+      <w:r>
+        <w:t xml:space="preserve">xogenous </w:t>
+      </w:r>
+      <w:r>
+        <w:t>factors associated with successful</w:t>
+      </w:r>
+      <w:r>
+        <w:t xml:space="preserve"> </w:t>
+      </w:r>
+      <w:r>
+        <w:t>university technology transfer</w:t>
+      </w:r>
+      <w:r>
+        <w:t>.</w:t>
+      </w:r>
+    </w:p>
+    <w:p>
+      <w:pPr>
+        <w:pStyle w:val="ListParagraph"/>
+        <w:numPr>
+          <w:ilvl w:val="1"/>
+          <w:numId w:val="3"/>
+        </w:numPr>
+        <w:spacing w:after="60"/>
+        <w:contextualSpacing w:val="0"/>
+      </w:pPr>
+      <w:r>
+        <w:t>E</w:t>
+      </w:r>
+      <w:r>
+        <w:t xml:space="preserve">ndogenous </w:t>
+      </w:r>
+      <w:r>
+        <w:t>factors associated with</w:t>
+      </w:r>
+      <w:r>
+        <w:t xml:space="preserve"> </w:t>
+      </w:r>
+      <w:r>
+        <w:t>successful university technology transfer</w:t>
+      </w:r>
+      <w:r>
+        <w:t>.</w:t>
+      </w:r>
+    </w:p>
+    <w:p>
+      <w:pPr>
+        <w:pStyle w:val="ListParagraph"/>
+        <w:numPr>
+          <w:ilvl w:val="1"/>
+          <w:numId w:val="3"/>
+        </w:numPr>
+        <w:spacing w:after="60"/>
+        <w:contextualSpacing w:val="0"/>
+      </w:pPr>
+      <w:r>
+        <w:t>Gaps in the literature about explanatory factors</w:t>
+      </w:r>
+      <w:r>
+        <w:t xml:space="preserve"> associated with</w:t>
+      </w:r>
+      <w:r>
+        <w:t xml:space="preserve"> successful</w:t>
+      </w:r>
+      <w:r>
+        <w:t xml:space="preserve"> university technology transfer</w:t>
+      </w:r>
+      <w:r>
+        <w:t>.</w:t>
+      </w:r>
+    </w:p>
+    <w:p>
+      <w:pPr>
+        <w:pStyle w:val="ListParagraph"/>
+        <w:numPr>
+          <w:ilvl w:val="0"/>
+          <w:numId w:val="3"/>
+        </w:numPr>
+        <w:spacing w:after="60"/>
+        <w:contextualSpacing w:val="0"/>
+      </w:pPr>
+      <w:r>
+        <w:t>Literature related to organization decision making about acquiring university-created technology.</w:t>
+      </w:r>
+    </w:p>
+    <w:p>
+      <w:pPr>
+        <w:pStyle w:val="ListParagraph"/>
+        <w:numPr>
+          <w:ilvl w:val="0"/>
+          <w:numId w:val="3"/>
+        </w:numPr>
+        <w:spacing w:after="60"/>
+        <w:contextualSpacing w:val="0"/>
+      </w:pPr>
+      <w:r>
+        <w:t>Literature related</w:t>
+      </w:r>
+      <w:r>
+        <w:t xml:space="preserve"> t</w:t>
+      </w:r>
+      <w:r>
+        <w:t>he role of development stage in</w:t>
+      </w:r>
+      <w:r>
+        <w:t xml:space="preserve"> university</w:t>
+      </w:r>
+      <w:r>
+        <w:t xml:space="preserve"> technology transfer</w:t>
+      </w:r>
+    </w:p>
+    <w:p>
+      <w:pPr>
+        <w:pStyle w:val="ListParagraph"/>
+        <w:numPr>
+          <w:ilvl w:val="1"/>
+          <w:numId w:val="3"/>
+        </w:numPr>
+        <w:spacing w:after="60"/>
+        <w:contextualSpacing w:val="0"/>
+      </w:pPr>
+      <w:r>
+        <w:t>Literature related to measuring the development stage of university developed technology</w:t>
+      </w:r>
+    </w:p>
+    <w:p>
+      <w:pPr>
+        <w:pStyle w:val="ListParagraph"/>
+        <w:numPr>
+          <w:ilvl w:val="1"/>
+          <w:numId w:val="3"/>
+        </w:numPr>
+        <w:spacing w:after="60"/>
+        <w:contextualSpacing w:val="0"/>
+      </w:pPr>
+      <w:r>
+        <w:t>Literature</w:t>
+      </w:r>
+      <w:r>
+        <w:t xml:space="preserve"> that directly examine development stage</w:t>
+      </w:r>
+      <w:r>
+        <w:t xml:space="preserve"> in university technology transfer</w:t>
+      </w:r>
+    </w:p>
+    <w:p>
+      <w:pPr>
+        <w:pStyle w:val="ListParagraph"/>
+        <w:numPr>
+          <w:ilvl w:val="1"/>
+          <w:numId w:val="3"/>
+        </w:numPr>
+        <w:spacing w:after="60"/>
+        <w:contextualSpacing w:val="0"/>
+      </w:pPr>
+      <w:r>
+        <w:t>Literature</w:t>
+      </w:r>
+      <w:r>
+        <w:t xml:space="preserve"> about the “Valley of Death”</w:t>
+      </w:r>
+      <w:r>
+        <w:t xml:space="preserve"> in technology commercialization</w:t>
+      </w:r>
+    </w:p>
+    <w:p>
+      <w:pPr>
+        <w:pStyle w:val="ListParagraph"/>
+        <w:numPr>
+          <w:ilvl w:val="0"/>
+          <w:numId w:val="3"/>
+        </w:numPr>
+        <w:spacing w:after="60"/>
+        <w:contextualSpacing w:val="0"/>
+      </w:pPr>
+      <w:r>
+        <w:t xml:space="preserve">Literature related to </w:t>
+      </w:r>
+      <w:r>
+        <w:t>f</w:t>
+      </w:r>
+      <w:r>
+        <w:t xml:space="preserve">ederal </w:t>
+      </w:r>
+      <w:r>
+        <w:t>policy</w:t>
+      </w:r>
+      <w:r>
+        <w:t xml:space="preserve"> </w:t>
+      </w:r>
+      <w:r>
+        <w:t>regarding university technology transfer</w:t>
+      </w:r>
+    </w:p>
+    <w:p>
+      <w:pPr>
+        <w:pStyle w:val="ListParagraph"/>
+        <w:numPr>
+          <w:ilvl w:val="1"/>
+          <w:numId w:val="3"/>
+        </w:numPr>
+        <w:spacing w:after="60"/>
+        <w:contextualSpacing w:val="0"/>
+      </w:pPr>
+      <w:r>
+        <w:t>Literature about f</w:t>
+      </w:r>
+      <w:r>
+        <w:t xml:space="preserve">ederal </w:t>
+      </w:r>
+      <w:r>
+        <w:t>objectives</w:t>
+      </w:r>
+      <w:r>
+        <w:t xml:space="preserve"> related to university</w:t>
+      </w:r>
+      <w:r>
+        <w:t xml:space="preserve"> </w:t>
+      </w:r>
+      <w:r>
+        <w:t>technology transfer</w:t>
+      </w:r>
+      <w:r>
+        <w:t>.</w:t>
+      </w:r>
+    </w:p>
+    <w:p>
+      <w:pPr>
+        <w:pStyle w:val="ListParagraph"/>
+        <w:numPr>
+          <w:ilvl w:val="1"/>
+          <w:numId w:val="3"/>
+        </w:numPr>
+        <w:spacing w:after="60"/>
+        <w:contextualSpacing w:val="0"/>
+      </w:pPr>
+      <w:r>
+        <w:t>Literature about m</w:t>
+      </w:r>
+      <w:r>
+        <w:t xml:space="preserve">ajor </w:t>
+      </w:r>
+      <w:r>
+        <w:t>legislation</w:t>
+      </w:r>
+      <w:r>
+        <w:t xml:space="preserve"> related to university </w:t>
+      </w:r>
+      <w:r>
+        <w:t>technology transfer</w:t>
+      </w:r>
+      <w:r>
+        <w:t>.</w:t>
+      </w:r>
+    </w:p>
+    <w:p>
+      <w:pPr>
+        <w:pStyle w:val="ListParagraph"/>
+        <w:numPr>
+          <w:ilvl w:val="1"/>
+          <w:numId w:val="3"/>
+        </w:numPr>
+        <w:spacing w:after="60"/>
+        <w:contextualSpacing w:val="0"/>
+      </w:pPr>
+      <w:r>
+        <w:t>Literature about m</w:t>
+      </w:r>
+      <w:r>
+        <w:t xml:space="preserve">ajor </w:t>
+      </w:r>
+      <w:r>
+        <w:t>programs and activities</w:t>
+      </w:r>
+      <w:r>
+        <w:t xml:space="preserve"> </w:t>
+      </w:r>
+      <w:r>
+        <w:t xml:space="preserve">related to university </w:t>
+      </w:r>
+      <w:r>
+        <w:t>technology transfer</w:t>
+      </w:r>
+      <w:r>
+        <w:t>.</w:t>
+      </w:r>
+      <w:r>
+        <w:t xml:space="preserve"> </w:t>
+      </w:r>
+    </w:p>
+    <w:p>
+      <w:pPr>
+        <w:pStyle w:val="ListParagraph"/>
+        <w:numPr>
+          <w:ilvl w:val="1"/>
+          <w:numId w:val="3"/>
+        </w:numPr>
+        <w:spacing w:after="60"/>
+        <w:contextualSpacing w:val="0"/>
+      </w:pPr>
+      <w:r>
+        <w:t xml:space="preserve">Literature </w:t>
+      </w:r>
+      <w:r>
+        <w:t>about</w:t>
+      </w:r>
+      <w:r>
+        <w:t xml:space="preserve"> federal government expenditures</w:t>
+      </w:r>
+      <w:r>
+        <w:t xml:space="preserve"> </w:t>
+      </w:r>
+      <w:r>
+        <w:t>related to</w:t>
+      </w:r>
+      <w:r>
+        <w:t xml:space="preserve"> university technology transfer.</w:t>
+      </w:r>
     </w:p>
     <w:p>
       <w:pPr>

</xml_diff>

<commit_message>
Modified literature review outline
</commit_message>
<xml_diff>
--- a/LiteratureReview/POLS6330_2020_Spring_Townes_LitReview_Outline_v01_Revised.docx
+++ b/LiteratureReview/POLS6330_2020_Spring_Townes_LitReview_Outline_v01_Revised.docx
@@ -6,6 +6,8 @@
       <w:pPr>
         <w:spacing w:after="120"/>
       </w:pPr>
+      <w:bookmarkStart w:id="0" w:name="_GoBack"/>
+      <w:bookmarkEnd w:id="0"/>
       <w:r>
         <w:t xml:space="preserve">To: Dr. R. </w:t>
       </w:r>
@@ -328,12 +330,7 @@
         <w:contextualSpacing w:val="0"/>
       </w:pPr>
       <w:r>
-        <w:t xml:space="preserve">Why technology transfer can be viewed as </w:t>
-      </w:r>
-      <w:bookmarkStart w:id="0" w:name="_GoBack"/>
-      <w:bookmarkEnd w:id="0"/>
-      <w:r>
-        <w:t>an exercise in organizational decision making.</w:t>
+        <w:t>Why technology transfer can be viewed as an exercise in organizational decision making.</w:t>
       </w:r>
     </w:p>
     <w:p>

</xml_diff>